<commit_message>
Removing code to create separate HBase table per day. Now we'll store all traffic data in one single table named TrafficInfo.
Also removing few ToDo actions which are not relevent any more.
</commit_message>
<xml_diff>
--- a/Assumptions&UseCases.docx
+++ b/Assumptions&UseCases.docx
@@ -10,7 +10,15 @@
         <w:t xml:space="preserve"> all the cell customers a network provider places </w:t>
       </w:r>
       <w:r>
-        <w:t xml:space="preserve">Base Subsystem Stations ( here after BSS ) which consists of </w:t>
+        <w:t xml:space="preserve">Base Subsystem Stations </w:t>
+      </w:r>
+      <w:proofErr w:type="gramStart"/>
+      <w:r>
+        <w:t>( here</w:t>
+      </w:r>
+      <w:proofErr w:type="gramEnd"/>
+      <w:r>
+        <w:t xml:space="preserve"> after BSS ) which consists of </w:t>
       </w:r>
       <w:r>
         <w:t>Base Tran</w:t>
@@ -51,9 +59,11 @@
       <w:r>
         <w:t>Based on the above information we can consider this entire network of BTS as a graph with the BTSs as the nodes and the imaginary connection to adjacent BTSs to which a cell can be handed off while the cells are moving</w:t>
       </w:r>
+      <w:proofErr w:type="gramStart"/>
       <w:r>
         <w:t>;</w:t>
       </w:r>
+      <w:proofErr w:type="gramEnd"/>
       <w:r>
         <w:t xml:space="preserve"> as edges. </w:t>
       </w:r>
@@ -67,7 +77,15 @@
     <w:p/>
     <w:p>
       <w:r>
-        <w:t>If we can map this to corresponding routes; we can deduce the traffic movement in any area having BTS.</w:t>
+        <w:t>If we can map this to corresponding routes</w:t>
+      </w:r>
+      <w:proofErr w:type="gramStart"/>
+      <w:r>
+        <w:t>;</w:t>
+      </w:r>
+      <w:proofErr w:type="gramEnd"/>
+      <w:r>
+        <w:t xml:space="preserve"> we can deduce the traffic movement in any area having BTS.</w:t>
       </w:r>
       <w:r>
         <w:t xml:space="preserve"> </w:t>
@@ -82,13 +100,24 @@
         <w:t xml:space="preserve"> </w:t>
       </w:r>
       <w:r>
-        <w:t xml:space="preserve">FROM </w:t>
+        <w:t>from</w:t>
+      </w:r>
+      <w:r>
+        <w:t xml:space="preserve"> </w:t>
       </w:r>
       <w:r>
         <w:t>Mobile S</w:t>
       </w:r>
       <w:r>
-        <w:t>witching Center ( here after MSC</w:t>
+        <w:t xml:space="preserve">witching Center </w:t>
+      </w:r>
+      <w:proofErr w:type="gramStart"/>
+      <w:r>
+        <w:t>( here</w:t>
+      </w:r>
+      <w:proofErr w:type="gramEnd"/>
+      <w:r>
+        <w:t xml:space="preserve"> after MSC</w:t>
       </w:r>
       <w:r>
         <w:t xml:space="preserve"> </w:t>
@@ -97,7 +126,15 @@
         <w:t>)</w:t>
       </w:r>
       <w:r>
-        <w:t xml:space="preserve"> as MSC logs. And in a production system we should be considering this log to calculate the BST and their adjacent BSTs to form the graph described above. But for the simplicity of this project / prototype I’m predefining and hardcoding the BSTs and the graph. Basically we are not considering MSC logs for this project as of now !!! </w:t>
+        <w:t xml:space="preserve"> as MSC logs. And in a production system we should be considering this log to calculate the BST and their adjacent BSTs to form the graph described above. But for the simplicity of this project / prototype I’m predefining and hardcoding the BSTs and the graph. Basically we are not considering MSC logs for this project as of </w:t>
+      </w:r>
+      <w:proofErr w:type="gramStart"/>
+      <w:r>
+        <w:t>now !</w:t>
+      </w:r>
+      <w:proofErr w:type="gramEnd"/>
+      <w:r>
+        <w:t xml:space="preserve">!! </w:t>
       </w:r>
     </w:p>
     <w:p/>
@@ -106,39 +143,88 @@
         <w:t>*</w:t>
       </w:r>
       <w:r>
-        <w:t>BSS [ Base Substation System : BST + BTS ]</w:t>
+        <w:t xml:space="preserve">BSS </w:t>
+      </w:r>
+      <w:proofErr w:type="gramStart"/>
+      <w:r>
+        <w:t>[ Base</w:t>
+      </w:r>
+      <w:proofErr w:type="gramEnd"/>
+      <w:r>
+        <w:t xml:space="preserve"> Substation System : BST + BTS ]</w:t>
       </w:r>
     </w:p>
     <w:p/>
     <w:p>
       <w:r>
-        <w:t>MSC Logs :</w:t>
-      </w:r>
+        <w:t xml:space="preserve">MSC </w:t>
+      </w:r>
+      <w:proofErr w:type="gramStart"/>
+      <w:r>
+        <w:t>Logs :</w:t>
+      </w:r>
+      <w:proofErr w:type="gramEnd"/>
     </w:p>
     <w:p/>
     <w:p>
       <w:r>
-        <w:t>MSC logs contain information about the BTSs under the MS. The fields in MS log can be :</w:t>
-      </w:r>
+        <w:t xml:space="preserve">MSC logs contain information about the BTSs under the MS. The fields in MS log can </w:t>
+      </w:r>
+      <w:proofErr w:type="gramStart"/>
+      <w:r>
+        <w:t>be :</w:t>
+      </w:r>
+      <w:proofErr w:type="gramEnd"/>
     </w:p>
     <w:p/>
     <w:p>
       <w:r>
-        <w:t>BTSID Latitude Longitude Range AntenaType etc</w:t>
-      </w:r>
+        <w:t xml:space="preserve">BTSID Latitude Longitude Range </w:t>
+      </w:r>
+      <w:proofErr w:type="spellStart"/>
+      <w:r>
+        <w:t>AntenaType</w:t>
+      </w:r>
+      <w:proofErr w:type="spellEnd"/>
+      <w:r>
+        <w:t xml:space="preserve"> </w:t>
+      </w:r>
+      <w:proofErr w:type="spellStart"/>
+      <w:r>
+        <w:t>etc</w:t>
+      </w:r>
+      <w:proofErr w:type="spellEnd"/>
     </w:p>
     <w:p/>
     <w:p>
       <w:r>
-        <w:t>In real system we can use this log to find out the adjacent BTS which can hand off from one to the next for a moving cell. But for simplicity of this project we are assuming a few BSTs in an area with pre-decided adjacent BTSs.</w:t>
-      </w:r>
+        <w:t xml:space="preserve">In real system we can use this log to find out the adjacent </w:t>
+      </w:r>
+      <w:proofErr w:type="gramStart"/>
+      <w:r>
+        <w:t>BTS which</w:t>
+      </w:r>
+      <w:proofErr w:type="gramEnd"/>
+      <w:r>
+        <w:t xml:space="preserve"> can hand off from one to the next for a moving cell. But for simplicity of this project we are assuming a few BSTs in an area with pre-decided adjacent </w:t>
+      </w:r>
+      <w:proofErr w:type="spellStart"/>
+      <w:r>
+        <w:t>BTSs.</w:t>
+      </w:r>
+      <w:proofErr w:type="spellEnd"/>
     </w:p>
     <w:p/>
     <w:p/>
     <w:p>
       <w:r>
-        <w:t>BTS Log :</w:t>
-      </w:r>
+        <w:t xml:space="preserve">BTS </w:t>
+      </w:r>
+      <w:proofErr w:type="gramStart"/>
+      <w:r>
+        <w:t>Log :</w:t>
+      </w:r>
+      <w:proofErr w:type="gramEnd"/>
     </w:p>
     <w:p/>
     <w:p>
@@ -146,14 +232,24 @@
         <w:t>We are assuming</w:t>
       </w:r>
       <w:r>
-        <w:t xml:space="preserve"> the below BTS log file format :</w:t>
-      </w:r>
+        <w:t xml:space="preserve"> the below BTS log file </w:t>
+      </w:r>
+      <w:proofErr w:type="gramStart"/>
+      <w:r>
+        <w:t>format :</w:t>
+      </w:r>
+      <w:proofErr w:type="gramEnd"/>
     </w:p>
     <w:p/>
     <w:p>
       <w:r>
-        <w:t>We are assuming that the data is stored as .log file using a line-oriented ASCII format, in which each line is a record. The format supports a rich set of BTS and SIM specific elements, many of which are optional or with variable data lengths. For simplicity, we shall focus on the basic elements which are always present and are of fixed width :</w:t>
-      </w:r>
+        <w:t xml:space="preserve">We are assuming that the data is stored as .log file using a line-oriented ASCII format, in which each line is a record. The format supports a rich set of BTS and SIM specific elements, many of which are optional or with variable data lengths. For simplicity, we shall focus on the basic elements which are always present and are of fixed </w:t>
+      </w:r>
+      <w:proofErr w:type="gramStart"/>
+      <w:r>
+        <w:t>width :</w:t>
+      </w:r>
+      <w:proofErr w:type="gramEnd"/>
     </w:p>
     <w:p/>
     <w:p/>
@@ -197,8 +293,33 @@
           <w:sz w:val="20"/>
           <w:szCs w:val="20"/>
         </w:rPr>
-        <w:t xml:space="preserve"> longitude IMSI Date TimeStamp SignalStrength</w:t>
-      </w:r>
+        <w:t xml:space="preserve"> longitude IMSI Date </w:t>
+      </w:r>
+      <w:proofErr w:type="spellStart"/>
+      <w:r>
+        <w:rPr>
+          <w:sz w:val="20"/>
+          <w:szCs w:val="20"/>
+        </w:rPr>
+        <w:t>TimeStamp</w:t>
+      </w:r>
+      <w:proofErr w:type="spellEnd"/>
+      <w:r>
+        <w:rPr>
+          <w:sz w:val="20"/>
+          <w:szCs w:val="20"/>
+        </w:rPr>
+        <w:t xml:space="preserve"> </w:t>
+      </w:r>
+      <w:proofErr w:type="spellStart"/>
+      <w:r>
+        <w:rPr>
+          <w:sz w:val="20"/>
+          <w:szCs w:val="20"/>
+        </w:rPr>
+        <w:t>SignalStrength</w:t>
+      </w:r>
+      <w:proofErr w:type="spellEnd"/>
     </w:p>
     <w:p>
       <w:r>
@@ -217,7 +338,20 @@
         <w:t xml:space="preserve">1 </w:t>
       </w:r>
       <w:r>
-        <w:t xml:space="preserve">8(x10^6) 15   8   6(24 hrs)  4(x100 / Unit dB) </w:t>
+        <w:t xml:space="preserve">8(x10^6) 15   8   6(24 </w:t>
+      </w:r>
+      <w:proofErr w:type="spellStart"/>
+      <w:r>
+        <w:t>hrs</w:t>
+      </w:r>
+      <w:proofErr w:type="spellEnd"/>
+      <w:proofErr w:type="gramStart"/>
+      <w:r>
+        <w:t>)  4</w:t>
+      </w:r>
+      <w:proofErr w:type="gramEnd"/>
+      <w:r>
+        <w:t xml:space="preserve">(x100 / Unit dB) </w:t>
       </w:r>
     </w:p>
     <w:p>
@@ -234,12 +368,21 @@
         </w:rPr>
         <w:t xml:space="preserve">AAAADDDDDD </w:t>
       </w:r>
+      <w:proofErr w:type="gramStart"/>
       <w:r>
         <w:rPr>
           <w:sz w:val="18"/>
           <w:szCs w:val="18"/>
         </w:rPr>
-        <w:t xml:space="preserve">D[0/1] </w:t>
+        <w:t>D[</w:t>
+      </w:r>
+      <w:proofErr w:type="gramEnd"/>
+      <w:r>
+        <w:rPr>
+          <w:sz w:val="18"/>
+          <w:szCs w:val="18"/>
+        </w:rPr>
+        <w:t xml:space="preserve">0/1] </w:t>
       </w:r>
       <w:r>
         <w:rPr>
@@ -618,6 +761,7 @@
                 <w:szCs w:val="18"/>
               </w:rPr>
             </w:pPr>
+            <w:proofErr w:type="spellStart"/>
             <w:r>
               <w:rPr>
                 <w:rFonts w:ascii="Apple Symbols" w:eastAsia="Times New Roman" w:hAnsi="Apple Symbols" w:cs="Apple Symbols"/>
@@ -627,7 +771,19 @@
                 <w:sz w:val="18"/>
                 <w:szCs w:val="18"/>
               </w:rPr>
-              <w:t xml:space="preserve">TimeStamp </w:t>
+              <w:t>TimeStamp</w:t>
+            </w:r>
+            <w:proofErr w:type="spellEnd"/>
+            <w:r>
+              <w:rPr>
+                <w:rFonts w:ascii="Apple Symbols" w:eastAsia="Times New Roman" w:hAnsi="Apple Symbols" w:cs="Apple Symbols"/>
+                <w:b/>
+                <w:bCs/>
+                <w:color w:val="1F497D"/>
+                <w:sz w:val="18"/>
+                <w:szCs w:val="18"/>
+              </w:rPr>
+              <w:t xml:space="preserve"> </w:t>
             </w:r>
           </w:p>
         </w:tc>
@@ -656,6 +812,7 @@
                 <w:szCs w:val="18"/>
               </w:rPr>
             </w:pPr>
+            <w:proofErr w:type="spellStart"/>
             <w:r>
               <w:rPr>
                 <w:rFonts w:ascii="Apple Symbols" w:eastAsia="Times New Roman" w:hAnsi="Apple Symbols" w:cs="Apple Symbols"/>
@@ -667,6 +824,7 @@
               </w:rPr>
               <w:t>SignalStrength</w:t>
             </w:r>
+            <w:proofErr w:type="spellEnd"/>
           </w:p>
         </w:tc>
       </w:tr>
@@ -1083,6 +1241,7 @@
                 <w:szCs w:val="12"/>
               </w:rPr>
             </w:pPr>
+            <w:proofErr w:type="gramStart"/>
             <w:r>
               <w:rPr>
                 <w:rFonts w:ascii="Cambria" w:eastAsia="Times New Roman" w:hAnsi="Cambria" w:cs="Times New Roman"/>
@@ -1090,7 +1249,17 @@
                 <w:sz w:val="12"/>
                 <w:szCs w:val="12"/>
               </w:rPr>
-              <w:t xml:space="preserve">D[0/1] </w:t>
+              <w:t>D[</w:t>
+            </w:r>
+            <w:proofErr w:type="gramEnd"/>
+            <w:r>
+              <w:rPr>
+                <w:rFonts w:ascii="Cambria" w:eastAsia="Times New Roman" w:hAnsi="Cambria" w:cs="Times New Roman"/>
+                <w:color w:val="000000"/>
+                <w:sz w:val="12"/>
+                <w:szCs w:val="12"/>
+              </w:rPr>
+              <w:t xml:space="preserve">0/1] </w:t>
             </w:r>
           </w:p>
         </w:tc>
@@ -1151,6 +1320,7 @@
                 <w:szCs w:val="12"/>
               </w:rPr>
             </w:pPr>
+            <w:proofErr w:type="gramStart"/>
             <w:r>
               <w:rPr>
                 <w:rFonts w:ascii="Cambria" w:eastAsia="Times New Roman" w:hAnsi="Cambria" w:cs="Times New Roman"/>
@@ -1158,7 +1328,17 @@
                 <w:sz w:val="12"/>
                 <w:szCs w:val="12"/>
               </w:rPr>
-              <w:t xml:space="preserve">D[0/1] </w:t>
+              <w:t>D[</w:t>
+            </w:r>
+            <w:proofErr w:type="gramEnd"/>
+            <w:r>
+              <w:rPr>
+                <w:rFonts w:ascii="Cambria" w:eastAsia="Times New Roman" w:hAnsi="Cambria" w:cs="Times New Roman"/>
+                <w:color w:val="000000"/>
+                <w:sz w:val="12"/>
+                <w:szCs w:val="12"/>
+              </w:rPr>
+              <w:t xml:space="preserve">0/1] </w:t>
             </w:r>
           </w:p>
         </w:tc>
@@ -1348,18 +1528,33 @@
       </w:r>
     </w:p>
     <w:p>
-      <w:r>
-        <w:t>A : Alphabet</w:t>
-      </w:r>
-    </w:p>
-    <w:p>
-      <w:r>
-        <w:t>HH : Hour</w:t>
-      </w:r>
-    </w:p>
-    <w:p>
-      <w:r>
-        <w:t>MM : Min</w:t>
+      <w:proofErr w:type="gramStart"/>
+      <w:r>
+        <w:t>A :</w:t>
+      </w:r>
+      <w:proofErr w:type="gramEnd"/>
+      <w:r>
+        <w:t xml:space="preserve"> Alphabet</w:t>
+      </w:r>
+    </w:p>
+    <w:p>
+      <w:proofErr w:type="gramStart"/>
+      <w:r>
+        <w:t>HH :</w:t>
+      </w:r>
+      <w:proofErr w:type="gramEnd"/>
+      <w:r>
+        <w:t xml:space="preserve"> Hour</w:t>
+      </w:r>
+    </w:p>
+    <w:p>
+      <w:proofErr w:type="gramStart"/>
+      <w:r>
+        <w:t>MM :</w:t>
+      </w:r>
+      <w:proofErr w:type="gramEnd"/>
+      <w:r>
+        <w:t xml:space="preserve"> Min</w:t>
       </w:r>
     </w:p>
     <w:p>
@@ -1378,16 +1573,23 @@
       </w:r>
     </w:p>
     <w:p>
-      <w:r>
-        <w:t>YYYY : Year</w:t>
+      <w:proofErr w:type="gramStart"/>
+      <w:r>
+        <w:t>YYYY :</w:t>
+      </w:r>
+      <w:proofErr w:type="gramEnd"/>
+      <w:r>
+        <w:t xml:space="preserve"> Year</w:t>
       </w:r>
     </w:p>
     <w:p/>
     <w:p/>
     <w:p>
+      <w:proofErr w:type="gramStart"/>
       <w:r>
         <w:t>Example :</w:t>
       </w:r>
+      <w:proofErr w:type="gramEnd"/>
     </w:p>
     <w:p/>
     <w:p>
@@ -1431,8 +1633,13 @@
         <w:t>'</w:t>
       </w:r>
       <w:r>
-        <w:t>20.65</w:t>
-      </w:r>
+        <w:t>20</w:t>
+      </w:r>
+      <w:proofErr w:type="gramStart"/>
+      <w:r>
+        <w:t>.65</w:t>
+      </w:r>
+      <w:proofErr w:type="gramEnd"/>
       <w:r>
         <w:rPr>
           <w:rFonts w:eastAsia="Times New Roman" w:cs="Times New Roman"/>
@@ -1468,8 +1675,13 @@
         <w:t>'</w:t>
       </w:r>
       <w:r>
-        <w:t>29.78</w:t>
-      </w:r>
+        <w:t>29</w:t>
+      </w:r>
+      <w:proofErr w:type="gramStart"/>
+      <w:r>
+        <w:t>.78</w:t>
+      </w:r>
+      <w:proofErr w:type="gramEnd"/>
       <w:r>
         <w:rPr>
           <w:rFonts w:eastAsia="Times New Roman" w:cs="Times New Roman"/>
@@ -1492,7 +1704,15 @@
     </w:p>
     <w:p>
       <w:r>
-        <w:t>16:31:22 -&gt; TimeStamp HH:MM:SS</w:t>
+        <w:t xml:space="preserve">16:31:22 -&gt; </w:t>
+      </w:r>
+      <w:proofErr w:type="spellStart"/>
+      <w:r>
+        <w:t>TimeStamp</w:t>
+      </w:r>
+      <w:proofErr w:type="spellEnd"/>
+      <w:r>
+        <w:t xml:space="preserve"> HH:MM:SS</w:t>
       </w:r>
     </w:p>
     <w:p>
@@ -1503,7 +1723,15 @@
     <w:p/>
     <w:p>
       <w:r>
-        <w:t>We are assuming that we have a fixed set of BTSs having fixed range of 400m and have a overlay between BTSs as 100m at</w:t>
+        <w:t xml:space="preserve">We are assuming that we have a fixed set of BTSs having fixed range of 400m and have </w:t>
+      </w:r>
+      <w:proofErr w:type="gramStart"/>
+      <w:r>
+        <w:t>a</w:t>
+      </w:r>
+      <w:proofErr w:type="gramEnd"/>
+      <w:r>
+        <w:t xml:space="preserve"> overlay between BTSs as 100m at</w:t>
       </w:r>
       <w:r>
         <w:t xml:space="preserve"> </w:t>
@@ -1527,7 +1755,15 @@
         <w:t>onsidered</w:t>
       </w:r>
       <w:r>
-        <w:t xml:space="preserve">; having BTS id and their corresponding coordinates : </w:t>
+        <w:t xml:space="preserve">; having BTS id and their corresponding </w:t>
+      </w:r>
+      <w:proofErr w:type="gramStart"/>
+      <w:r>
+        <w:t>coordinates :</w:t>
+      </w:r>
+      <w:proofErr w:type="gramEnd"/>
+      <w:r>
+        <w:t xml:space="preserve"> </w:t>
       </w:r>
     </w:p>
     <w:p/>
@@ -1539,7 +1775,31 @@
         <w:t>Route 1</w:t>
       </w:r>
       <w:r>
-        <w:t>:  (Jayamahal Main Road -&gt; Jayamahal Second Main road -&gt; Mekri Circle)</w:t>
+        <w:t>:  (</w:t>
+      </w:r>
+      <w:proofErr w:type="spellStart"/>
+      <w:r>
+        <w:t>Jayamahal</w:t>
+      </w:r>
+      <w:proofErr w:type="spellEnd"/>
+      <w:r>
+        <w:t xml:space="preserve"> Main Road -&gt; </w:t>
+      </w:r>
+      <w:proofErr w:type="spellStart"/>
+      <w:r>
+        <w:t>Jayamahal</w:t>
+      </w:r>
+      <w:proofErr w:type="spellEnd"/>
+      <w:r>
+        <w:t xml:space="preserve"> Second Main road -&gt; </w:t>
+      </w:r>
+      <w:proofErr w:type="spellStart"/>
+      <w:r>
+        <w:t>Mekri</w:t>
+      </w:r>
+      <w:proofErr w:type="spellEnd"/>
+      <w:r>
+        <w:t xml:space="preserve"> Circle)</w:t>
       </w:r>
     </w:p>
     <w:p>
@@ -1548,6 +1808,7 @@
           <w:rFonts w:eastAsia="Times New Roman" w:cs="Times New Roman"/>
         </w:rPr>
       </w:pPr>
+      <w:proofErr w:type="gramStart"/>
       <w:r>
         <w:rPr>
           <w:rFonts w:eastAsia="Times New Roman" w:cs="Times New Roman"/>
@@ -1564,7 +1825,14 @@
         <w:rPr>
           <w:rFonts w:eastAsia="Times New Roman" w:cs="Times New Roman"/>
         </w:rPr>
-        <w:t>0829 : +12° 59' 37.72", +77° 35' 47.14"</w:t>
+        <w:t>0829 :</w:t>
+      </w:r>
+      <w:proofErr w:type="gramEnd"/>
+      <w:r>
+        <w:rPr>
+          <w:rFonts w:eastAsia="Times New Roman" w:cs="Times New Roman"/>
+        </w:rPr>
+        <w:t xml:space="preserve"> +12° 59' 37.72", +77° 35' 47.14"</w:t>
       </w:r>
     </w:p>
     <w:p>
@@ -1573,6 +1841,7 @@
           <w:rFonts w:eastAsia="Times New Roman" w:cs="Times New Roman"/>
         </w:rPr>
       </w:pPr>
+      <w:proofErr w:type="gramStart"/>
       <w:r>
         <w:rPr>
           <w:rFonts w:eastAsia="Times New Roman" w:cs="Times New Roman"/>
@@ -1589,7 +1858,14 @@
         <w:rPr>
           <w:rFonts w:eastAsia="Times New Roman" w:cs="Times New Roman"/>
         </w:rPr>
-        <w:t>0876 : +12° 59' 58.04", +77° 35' 36.02"</w:t>
+        <w:t>0876 :</w:t>
+      </w:r>
+      <w:proofErr w:type="gramEnd"/>
+      <w:r>
+        <w:rPr>
+          <w:rFonts w:eastAsia="Times New Roman" w:cs="Times New Roman"/>
+        </w:rPr>
+        <w:t xml:space="preserve"> +12° 59' 58.04", +77° 35' 36.02"</w:t>
       </w:r>
     </w:p>
     <w:p>
@@ -1598,6 +1874,7 @@
           <w:rFonts w:eastAsia="Times New Roman" w:cs="Times New Roman"/>
         </w:rPr>
       </w:pPr>
+      <w:proofErr w:type="gramStart"/>
       <w:r>
         <w:rPr>
           <w:rFonts w:eastAsia="Times New Roman" w:cs="Times New Roman"/>
@@ -1614,7 +1891,14 @@
         <w:rPr>
           <w:rFonts w:eastAsia="Times New Roman" w:cs="Times New Roman"/>
         </w:rPr>
-        <w:t>0278 : +13° 0</w:t>
+        <w:t>0278 :</w:t>
+      </w:r>
+      <w:proofErr w:type="gramEnd"/>
+      <w:r>
+        <w:rPr>
+          <w:rFonts w:eastAsia="Times New Roman" w:cs="Times New Roman"/>
+        </w:rPr>
+        <w:t xml:space="preserve"> +13° 0</w:t>
       </w:r>
       <w:r>
         <w:rPr>
@@ -1630,6 +1914,7 @@
       </w:r>
     </w:p>
     <w:p>
+      <w:proofErr w:type="gramStart"/>
       <w:r>
         <w:rPr>
           <w:rFonts w:eastAsia="Times New Roman" w:cs="Times New Roman"/>
@@ -1646,7 +1931,14 @@
         <w:rPr>
           <w:rFonts w:eastAsia="Times New Roman" w:cs="Times New Roman"/>
         </w:rPr>
-        <w:t>0289 : +13° 0</w:t>
+        <w:t>0289 :</w:t>
+      </w:r>
+      <w:proofErr w:type="gramEnd"/>
+      <w:r>
+        <w:rPr>
+          <w:rFonts w:eastAsia="Times New Roman" w:cs="Times New Roman"/>
+        </w:rPr>
+        <w:t xml:space="preserve"> +13° 0</w:t>
       </w:r>
       <w:r>
         <w:rPr>
@@ -1662,6 +1954,7 @@
       </w:r>
     </w:p>
     <w:p>
+      <w:proofErr w:type="gramStart"/>
       <w:r>
         <w:rPr>
           <w:rFonts w:eastAsia="Times New Roman" w:cs="Times New Roman"/>
@@ -1678,7 +1971,14 @@
         <w:rPr>
           <w:rFonts w:eastAsia="Times New Roman" w:cs="Times New Roman"/>
         </w:rPr>
-        <w:t>0009 : +13° 0</w:t>
+        <w:t>0009 :</w:t>
+      </w:r>
+      <w:proofErr w:type="gramEnd"/>
+      <w:r>
+        <w:rPr>
+          <w:rFonts w:eastAsia="Times New Roman" w:cs="Times New Roman"/>
+        </w:rPr>
+        <w:t xml:space="preserve"> +13° 0</w:t>
       </w:r>
       <w:r>
         <w:rPr>
@@ -1718,10 +2018,35 @@
         <w:t>:</w:t>
       </w:r>
       <w:r>
-        <w:t xml:space="preserve"> (Jayamahal Main Road-&gt; Nandi Durga Road -&gt; Mekri Circle)</w:t>
-      </w:r>
-    </w:p>
-    <w:p>
+        <w:t xml:space="preserve"> (</w:t>
+      </w:r>
+      <w:proofErr w:type="spellStart"/>
+      <w:r>
+        <w:t>Jayamahal</w:t>
+      </w:r>
+      <w:proofErr w:type="spellEnd"/>
+      <w:r>
+        <w:t xml:space="preserve"> Main Road-&gt; Nandi </w:t>
+      </w:r>
+      <w:proofErr w:type="spellStart"/>
+      <w:r>
+        <w:t>Durga</w:t>
+      </w:r>
+      <w:proofErr w:type="spellEnd"/>
+      <w:r>
+        <w:t xml:space="preserve"> Road -&gt; </w:t>
+      </w:r>
+      <w:proofErr w:type="spellStart"/>
+      <w:r>
+        <w:t>Mekri</w:t>
+      </w:r>
+      <w:proofErr w:type="spellEnd"/>
+      <w:r>
+        <w:t xml:space="preserve"> Circle)</w:t>
+      </w:r>
+    </w:p>
+    <w:p>
+      <w:proofErr w:type="gramStart"/>
       <w:r>
         <w:rPr>
           <w:rFonts w:eastAsia="Times New Roman" w:cs="Times New Roman"/>
@@ -1738,7 +2063,14 @@
         <w:rPr>
           <w:rFonts w:eastAsia="Times New Roman" w:cs="Times New Roman"/>
         </w:rPr>
-        <w:t>0829 : +12° 59' 37.72", +77° 35' 47.14"</w:t>
+        <w:t>0829 :</w:t>
+      </w:r>
+      <w:proofErr w:type="gramEnd"/>
+      <w:r>
+        <w:rPr>
+          <w:rFonts w:eastAsia="Times New Roman" w:cs="Times New Roman"/>
+        </w:rPr>
+        <w:t xml:space="preserve"> +12° 59' 37.72", +77° 35' 47.14"</w:t>
       </w:r>
     </w:p>
     <w:p>
@@ -1747,6 +2079,7 @@
           <w:rFonts w:eastAsia="Times New Roman" w:cs="Times New Roman"/>
         </w:rPr>
       </w:pPr>
+      <w:proofErr w:type="gramStart"/>
       <w:r>
         <w:t>ATXC</w:t>
       </w:r>
@@ -1754,7 +2087,11 @@
         <w:t>00</w:t>
       </w:r>
       <w:r>
-        <w:t xml:space="preserve">0268 : </w:t>
+        <w:t>0268 :</w:t>
+      </w:r>
+      <w:proofErr w:type="gramEnd"/>
+      <w:r>
+        <w:t xml:space="preserve"> </w:t>
       </w:r>
       <w:r>
         <w:rPr>
@@ -1781,6 +2118,7 @@
           <w:rFonts w:eastAsia="Times New Roman" w:cs="Times New Roman"/>
         </w:rPr>
       </w:pPr>
+      <w:proofErr w:type="gramStart"/>
       <w:r>
         <w:rPr>
           <w:rFonts w:eastAsia="Times New Roman" w:cs="Times New Roman"/>
@@ -1797,7 +2135,14 @@
         <w:rPr>
           <w:rFonts w:eastAsia="Times New Roman" w:cs="Times New Roman"/>
         </w:rPr>
-        <w:t>0277 : +13° 0</w:t>
+        <w:t>0277 :</w:t>
+      </w:r>
+      <w:proofErr w:type="gramEnd"/>
+      <w:r>
+        <w:rPr>
+          <w:rFonts w:eastAsia="Times New Roman" w:cs="Times New Roman"/>
+        </w:rPr>
+        <w:t xml:space="preserve"> +13° 0</w:t>
       </w:r>
       <w:r>
         <w:rPr>
@@ -1842,6 +2187,7 @@
           <w:rFonts w:eastAsia="Times New Roman" w:cs="Times New Roman"/>
         </w:rPr>
       </w:pPr>
+      <w:proofErr w:type="gramStart"/>
       <w:r>
         <w:rPr>
           <w:rFonts w:eastAsia="Times New Roman" w:cs="Times New Roman"/>
@@ -1858,7 +2204,14 @@
         <w:rPr>
           <w:rFonts w:eastAsia="Times New Roman" w:cs="Times New Roman"/>
         </w:rPr>
-        <w:t>0278 : +13° 0</w:t>
+        <w:t>0278 :</w:t>
+      </w:r>
+      <w:proofErr w:type="gramEnd"/>
+      <w:r>
+        <w:rPr>
+          <w:rFonts w:eastAsia="Times New Roman" w:cs="Times New Roman"/>
+        </w:rPr>
+        <w:t xml:space="preserve"> +13° 0</w:t>
       </w:r>
       <w:r>
         <w:rPr>
@@ -1874,6 +2227,7 @@
       </w:r>
     </w:p>
     <w:p>
+      <w:proofErr w:type="gramStart"/>
       <w:r>
         <w:rPr>
           <w:rFonts w:eastAsia="Times New Roman" w:cs="Times New Roman"/>
@@ -1890,7 +2244,14 @@
         <w:rPr>
           <w:rFonts w:eastAsia="Times New Roman" w:cs="Times New Roman"/>
         </w:rPr>
-        <w:t>0289 : +13° 0</w:t>
+        <w:t>0289 :</w:t>
+      </w:r>
+      <w:proofErr w:type="gramEnd"/>
+      <w:r>
+        <w:rPr>
+          <w:rFonts w:eastAsia="Times New Roman" w:cs="Times New Roman"/>
+        </w:rPr>
+        <w:t xml:space="preserve"> +13° 0</w:t>
       </w:r>
       <w:r>
         <w:rPr>
@@ -1906,6 +2267,7 @@
       </w:r>
     </w:p>
     <w:p>
+      <w:proofErr w:type="gramStart"/>
       <w:r>
         <w:rPr>
           <w:rFonts w:eastAsia="Times New Roman" w:cs="Times New Roman"/>
@@ -1922,7 +2284,14 @@
         <w:rPr>
           <w:rFonts w:eastAsia="Times New Roman" w:cs="Times New Roman"/>
         </w:rPr>
-        <w:t>0009 : +13° 0</w:t>
+        <w:t>0009 :</w:t>
+      </w:r>
+      <w:proofErr w:type="gramEnd"/>
+      <w:r>
+        <w:rPr>
+          <w:rFonts w:eastAsia="Times New Roman" w:cs="Times New Roman"/>
+        </w:rPr>
+        <w:t xml:space="preserve"> +13° 0</w:t>
       </w:r>
       <w:r>
         <w:rPr>
@@ -1962,16 +2331,33 @@
         <w:t>:</w:t>
       </w:r>
       <w:r>
-        <w:t xml:space="preserve"> (Jayamahal Main Road -&gt;</w:t>
+        <w:t xml:space="preserve"> (</w:t>
+      </w:r>
+      <w:proofErr w:type="spellStart"/>
+      <w:r>
+        <w:t>Jayamahal</w:t>
+      </w:r>
+      <w:proofErr w:type="spellEnd"/>
+      <w:r>
+        <w:t xml:space="preserve"> Main Road -&gt;</w:t>
       </w:r>
       <w:r>
         <w:t xml:space="preserve"> </w:t>
       </w:r>
       <w:r>
-        <w:t>Nandi Durga Road-&gt; JC Nagar Main Road)</w:t>
-      </w:r>
-    </w:p>
-    <w:p>
+        <w:t xml:space="preserve">Nandi </w:t>
+      </w:r>
+      <w:proofErr w:type="spellStart"/>
+      <w:r>
+        <w:t>Durga</w:t>
+      </w:r>
+      <w:proofErr w:type="spellEnd"/>
+      <w:r>
+        <w:t xml:space="preserve"> Road-&gt; JC Nagar Main Road)</w:t>
+      </w:r>
+    </w:p>
+    <w:p>
+      <w:proofErr w:type="gramStart"/>
       <w:r>
         <w:rPr>
           <w:rFonts w:eastAsia="Times New Roman" w:cs="Times New Roman"/>
@@ -1988,7 +2374,14 @@
         <w:rPr>
           <w:rFonts w:eastAsia="Times New Roman" w:cs="Times New Roman"/>
         </w:rPr>
-        <w:t>0829 : +12° 59' 37.72", +77° 35' 47.14"</w:t>
+        <w:t>0829 :</w:t>
+      </w:r>
+      <w:proofErr w:type="gramEnd"/>
+      <w:r>
+        <w:rPr>
+          <w:rFonts w:eastAsia="Times New Roman" w:cs="Times New Roman"/>
+        </w:rPr>
+        <w:t xml:space="preserve"> +12° 59' 37.72", +77° 35' 47.14"</w:t>
       </w:r>
     </w:p>
     <w:p>
@@ -1997,6 +2390,7 @@
           <w:rFonts w:eastAsia="Times New Roman" w:cs="Times New Roman"/>
         </w:rPr>
       </w:pPr>
+      <w:proofErr w:type="gramStart"/>
       <w:r>
         <w:t>ATXC</w:t>
       </w:r>
@@ -2004,7 +2398,11 @@
         <w:t>00</w:t>
       </w:r>
       <w:r>
-        <w:t xml:space="preserve">0268 : </w:t>
+        <w:t>0268 :</w:t>
+      </w:r>
+      <w:proofErr w:type="gramEnd"/>
+      <w:r>
+        <w:t xml:space="preserve"> </w:t>
       </w:r>
       <w:r>
         <w:rPr>
@@ -2031,6 +2429,7 @@
           <w:rFonts w:eastAsia="Times New Roman" w:cs="Times New Roman"/>
         </w:rPr>
       </w:pPr>
+      <w:proofErr w:type="gramStart"/>
       <w:r>
         <w:rPr>
           <w:rFonts w:eastAsia="Times New Roman" w:cs="Times New Roman"/>
@@ -2047,7 +2446,14 @@
         <w:rPr>
           <w:rFonts w:eastAsia="Times New Roman" w:cs="Times New Roman"/>
         </w:rPr>
-        <w:t>0277 : +13° 0</w:t>
+        <w:t>0277 :</w:t>
+      </w:r>
+      <w:proofErr w:type="gramEnd"/>
+      <w:r>
+        <w:rPr>
+          <w:rFonts w:eastAsia="Times New Roman" w:cs="Times New Roman"/>
+        </w:rPr>
+        <w:t xml:space="preserve"> +13° 0</w:t>
       </w:r>
       <w:r>
         <w:rPr>
@@ -2092,6 +2498,7 @@
           <w:rFonts w:eastAsia="Times New Roman" w:cs="Times New Roman"/>
         </w:rPr>
       </w:pPr>
+      <w:proofErr w:type="gramStart"/>
       <w:r>
         <w:rPr>
           <w:rFonts w:eastAsia="Times New Roman" w:cs="Times New Roman"/>
@@ -2108,7 +2515,14 @@
         <w:rPr>
           <w:rFonts w:eastAsia="Times New Roman" w:cs="Times New Roman"/>
         </w:rPr>
-        <w:t>0278 : +13° 0</w:t>
+        <w:t>0278 :</w:t>
+      </w:r>
+      <w:proofErr w:type="gramEnd"/>
+      <w:r>
+        <w:rPr>
+          <w:rFonts w:eastAsia="Times New Roman" w:cs="Times New Roman"/>
+        </w:rPr>
+        <w:t xml:space="preserve"> +13° 0</w:t>
       </w:r>
       <w:r>
         <w:rPr>
@@ -2129,6 +2543,7 @@
           <w:rFonts w:eastAsia="Times New Roman" w:cs="Times New Roman"/>
         </w:rPr>
       </w:pPr>
+      <w:proofErr w:type="gramStart"/>
       <w:r>
         <w:rPr>
           <w:rFonts w:eastAsia="Times New Roman" w:cs="Times New Roman"/>
@@ -2145,7 +2560,14 @@
         <w:rPr>
           <w:rFonts w:eastAsia="Times New Roman" w:cs="Times New Roman"/>
         </w:rPr>
-        <w:t>0245 : +13° 0</w:t>
+        <w:t>0245 :</w:t>
+      </w:r>
+      <w:proofErr w:type="gramEnd"/>
+      <w:r>
+        <w:rPr>
+          <w:rFonts w:eastAsia="Times New Roman" w:cs="Times New Roman"/>
+        </w:rPr>
+        <w:t xml:space="preserve"> +13° 0</w:t>
       </w:r>
       <w:r>
         <w:rPr>
@@ -2166,6 +2588,7 @@
           <w:rFonts w:eastAsia="Times New Roman" w:cs="Times New Roman"/>
         </w:rPr>
       </w:pPr>
+      <w:proofErr w:type="gramStart"/>
       <w:r>
         <w:rPr>
           <w:rFonts w:eastAsia="Times New Roman" w:cs="Times New Roman"/>
@@ -2182,7 +2605,14 @@
         <w:rPr>
           <w:rFonts w:eastAsia="Times New Roman" w:cs="Times New Roman"/>
         </w:rPr>
-        <w:t>0784 : +13° 1</w:t>
+        <w:t>0784 :</w:t>
+      </w:r>
+      <w:proofErr w:type="gramEnd"/>
+      <w:r>
+        <w:rPr>
+          <w:rFonts w:eastAsia="Times New Roman" w:cs="Times New Roman"/>
+        </w:rPr>
+        <w:t xml:space="preserve"> +13° 1</w:t>
       </w:r>
       <w:r>
         <w:rPr>
@@ -2210,6 +2640,7 @@
       </w:r>
     </w:p>
     <w:p>
+      <w:proofErr w:type="gramStart"/>
       <w:r>
         <w:rPr>
           <w:rFonts w:eastAsia="Times New Roman" w:cs="Times New Roman"/>
@@ -2226,7 +2657,14 @@
         <w:rPr>
           <w:rFonts w:eastAsia="Times New Roman" w:cs="Times New Roman"/>
         </w:rPr>
-        <w:t>0934 : +13° 1</w:t>
+        <w:t>0934 :</w:t>
+      </w:r>
+      <w:proofErr w:type="gramEnd"/>
+      <w:r>
+        <w:rPr>
+          <w:rFonts w:eastAsia="Times New Roman" w:cs="Times New Roman"/>
+        </w:rPr>
+        <w:t xml:space="preserve"> +13° 1</w:t>
       </w:r>
       <w:r>
         <w:rPr>
@@ -2260,13 +2698,38 @@
           <w:b/>
           <w:color w:val="C0504D" w:themeColor="accent2"/>
         </w:rPr>
-        <w:t>Route 4</w:t>
+        <w:t xml:space="preserve">Route </w:t>
+      </w:r>
+      <w:proofErr w:type="gramStart"/>
+      <w:r>
+        <w:rPr>
+          <w:b/>
+          <w:color w:val="C0504D" w:themeColor="accent2"/>
+        </w:rPr>
+        <w:t>4</w:t>
       </w:r>
       <w:r>
         <w:t xml:space="preserve"> :</w:t>
       </w:r>
-      <w:r>
-        <w:t xml:space="preserve"> (Jayamahal Main Road -&gt; Jayamahal Second Main road -&gt; JC Nagar Main Road)</w:t>
+      <w:proofErr w:type="gramEnd"/>
+      <w:r>
+        <w:t xml:space="preserve"> (</w:t>
+      </w:r>
+      <w:proofErr w:type="spellStart"/>
+      <w:r>
+        <w:t>Jayamahal</w:t>
+      </w:r>
+      <w:proofErr w:type="spellEnd"/>
+      <w:r>
+        <w:t xml:space="preserve"> Main Road -&gt; </w:t>
+      </w:r>
+      <w:proofErr w:type="spellStart"/>
+      <w:r>
+        <w:t>Jayamahal</w:t>
+      </w:r>
+      <w:proofErr w:type="spellEnd"/>
+      <w:r>
+        <w:t xml:space="preserve"> Second Main road -&gt; JC Nagar Main Road)</w:t>
       </w:r>
     </w:p>
     <w:p>
@@ -2275,6 +2738,7 @@
           <w:rFonts w:eastAsia="Times New Roman" w:cs="Times New Roman"/>
         </w:rPr>
       </w:pPr>
+      <w:proofErr w:type="gramStart"/>
       <w:r>
         <w:rPr>
           <w:rFonts w:eastAsia="Times New Roman" w:cs="Times New Roman"/>
@@ -2291,7 +2755,14 @@
         <w:rPr>
           <w:rFonts w:eastAsia="Times New Roman" w:cs="Times New Roman"/>
         </w:rPr>
-        <w:t>0829 : +12° 59' 37.72", +77° 35' 47.14"</w:t>
+        <w:t>0829 :</w:t>
+      </w:r>
+      <w:proofErr w:type="gramEnd"/>
+      <w:r>
+        <w:rPr>
+          <w:rFonts w:eastAsia="Times New Roman" w:cs="Times New Roman"/>
+        </w:rPr>
+        <w:t xml:space="preserve"> +12° 59' 37.72", +77° 35' 47.14"</w:t>
       </w:r>
     </w:p>
     <w:p>
@@ -2300,6 +2771,7 @@
           <w:rFonts w:eastAsia="Times New Roman" w:cs="Times New Roman"/>
         </w:rPr>
       </w:pPr>
+      <w:proofErr w:type="gramStart"/>
       <w:r>
         <w:rPr>
           <w:rFonts w:eastAsia="Times New Roman" w:cs="Times New Roman"/>
@@ -2316,7 +2788,14 @@
         <w:rPr>
           <w:rFonts w:eastAsia="Times New Roman" w:cs="Times New Roman"/>
         </w:rPr>
-        <w:t>0876 : +12° 59' 58.04", +77° 35' 36.02"</w:t>
+        <w:t>0876 :</w:t>
+      </w:r>
+      <w:proofErr w:type="gramEnd"/>
+      <w:r>
+        <w:rPr>
+          <w:rFonts w:eastAsia="Times New Roman" w:cs="Times New Roman"/>
+        </w:rPr>
+        <w:t xml:space="preserve"> +12° 59' 58.04", +77° 35' 36.02"</w:t>
       </w:r>
     </w:p>
     <w:p>
@@ -2325,6 +2804,7 @@
           <w:rFonts w:eastAsia="Times New Roman" w:cs="Times New Roman"/>
         </w:rPr>
       </w:pPr>
+      <w:proofErr w:type="gramStart"/>
       <w:r>
         <w:rPr>
           <w:rFonts w:eastAsia="Times New Roman" w:cs="Times New Roman"/>
@@ -2341,7 +2821,14 @@
         <w:rPr>
           <w:rFonts w:eastAsia="Times New Roman" w:cs="Times New Roman"/>
         </w:rPr>
-        <w:t>0278 : +13° 0</w:t>
+        <w:t>0278 :</w:t>
+      </w:r>
+      <w:proofErr w:type="gramEnd"/>
+      <w:r>
+        <w:rPr>
+          <w:rFonts w:eastAsia="Times New Roman" w:cs="Times New Roman"/>
+        </w:rPr>
+        <w:t xml:space="preserve"> +13° 0</w:t>
       </w:r>
       <w:r>
         <w:rPr>
@@ -2362,6 +2849,7 @@
           <w:rFonts w:eastAsia="Times New Roman" w:cs="Times New Roman"/>
         </w:rPr>
       </w:pPr>
+      <w:proofErr w:type="gramStart"/>
       <w:r>
         <w:rPr>
           <w:rFonts w:eastAsia="Times New Roman" w:cs="Times New Roman"/>
@@ -2378,7 +2866,14 @@
         <w:rPr>
           <w:rFonts w:eastAsia="Times New Roman" w:cs="Times New Roman"/>
         </w:rPr>
-        <w:t>0245 : +13° 0</w:t>
+        <w:t>0245 :</w:t>
+      </w:r>
+      <w:proofErr w:type="gramEnd"/>
+      <w:r>
+        <w:rPr>
+          <w:rFonts w:eastAsia="Times New Roman" w:cs="Times New Roman"/>
+        </w:rPr>
+        <w:t xml:space="preserve"> +13° 0</w:t>
       </w:r>
       <w:r>
         <w:rPr>
@@ -2394,6 +2889,7 @@
       </w:r>
     </w:p>
     <w:p>
+      <w:proofErr w:type="gramStart"/>
       <w:r>
         <w:rPr>
           <w:rFonts w:eastAsia="Times New Roman" w:cs="Times New Roman"/>
@@ -2410,7 +2906,14 @@
         <w:rPr>
           <w:rFonts w:eastAsia="Times New Roman" w:cs="Times New Roman"/>
         </w:rPr>
-        <w:t xml:space="preserve">0784 : +13° </w:t>
+        <w:t>0784 :</w:t>
+      </w:r>
+      <w:proofErr w:type="gramEnd"/>
+      <w:r>
+        <w:rPr>
+          <w:rFonts w:eastAsia="Times New Roman" w:cs="Times New Roman"/>
+        </w:rPr>
+        <w:t xml:space="preserve"> +13° </w:t>
       </w:r>
       <w:r>
         <w:rPr>
@@ -2438,6 +2941,7 @@
       </w:r>
     </w:p>
     <w:p>
+      <w:proofErr w:type="gramStart"/>
       <w:r>
         <w:rPr>
           <w:rFonts w:eastAsia="Times New Roman" w:cs="Times New Roman"/>
@@ -2454,7 +2958,14 @@
         <w:rPr>
           <w:rFonts w:eastAsia="Times New Roman" w:cs="Times New Roman"/>
         </w:rPr>
-        <w:t xml:space="preserve">0934 : +13° </w:t>
+        <w:t>0934 :</w:t>
+      </w:r>
+      <w:proofErr w:type="gramEnd"/>
+      <w:r>
+        <w:rPr>
+          <w:rFonts w:eastAsia="Times New Roman" w:cs="Times New Roman"/>
+        </w:rPr>
+        <w:t xml:space="preserve"> +13° </w:t>
       </w:r>
       <w:r>
         <w:rPr>
@@ -2484,16 +2995,41 @@
     <w:p/>
     <w:p>
       <w:r>
-        <w:t>Route 5 : (Jayamahal Main Road -&gt;</w:t>
+        <w:t xml:space="preserve">Route </w:t>
+      </w:r>
+      <w:proofErr w:type="gramStart"/>
+      <w:r>
+        <w:t>5 :</w:t>
+      </w:r>
+      <w:proofErr w:type="gramEnd"/>
+      <w:r>
+        <w:t xml:space="preserve"> (</w:t>
+      </w:r>
+      <w:proofErr w:type="spellStart"/>
+      <w:r>
+        <w:t>Jayamahal</w:t>
+      </w:r>
+      <w:proofErr w:type="spellEnd"/>
+      <w:r>
+        <w:t xml:space="preserve"> Main Road -&gt;</w:t>
       </w:r>
       <w:r>
         <w:t xml:space="preserve"> </w:t>
       </w:r>
       <w:r>
-        <w:t>Nandi Durga Road-&gt; Cole’s Park )</w:t>
-      </w:r>
-    </w:p>
-    <w:p>
+        <w:t xml:space="preserve">Nandi </w:t>
+      </w:r>
+      <w:proofErr w:type="spellStart"/>
+      <w:r>
+        <w:t>Durga</w:t>
+      </w:r>
+      <w:proofErr w:type="spellEnd"/>
+      <w:r>
+        <w:t xml:space="preserve"> Road-&gt; Cole’s Park )</w:t>
+      </w:r>
+    </w:p>
+    <w:p>
+      <w:proofErr w:type="gramStart"/>
       <w:r>
         <w:rPr>
           <w:rFonts w:eastAsia="Times New Roman" w:cs="Times New Roman"/>
@@ -2510,7 +3046,14 @@
         <w:rPr>
           <w:rFonts w:eastAsia="Times New Roman" w:cs="Times New Roman"/>
         </w:rPr>
-        <w:t>0829 : +12° 59' 37.72", +77° 35' 47.14"</w:t>
+        <w:t>0829 :</w:t>
+      </w:r>
+      <w:proofErr w:type="gramEnd"/>
+      <w:r>
+        <w:rPr>
+          <w:rFonts w:eastAsia="Times New Roman" w:cs="Times New Roman"/>
+        </w:rPr>
+        <w:t xml:space="preserve"> +12° 59' 37.72", +77° 35' 47.14"</w:t>
       </w:r>
     </w:p>
     <w:p>
@@ -2519,6 +3062,7 @@
           <w:rFonts w:eastAsia="Times New Roman" w:cs="Times New Roman"/>
         </w:rPr>
       </w:pPr>
+      <w:proofErr w:type="gramStart"/>
       <w:r>
         <w:t>ATXC</w:t>
       </w:r>
@@ -2526,7 +3070,11 @@
         <w:t>00</w:t>
       </w:r>
       <w:r>
-        <w:t xml:space="preserve">0268 : </w:t>
+        <w:t>0268 :</w:t>
+      </w:r>
+      <w:proofErr w:type="gramEnd"/>
+      <w:r>
+        <w:t xml:space="preserve"> </w:t>
       </w:r>
       <w:r>
         <w:rPr>
@@ -2553,61 +3101,84 @@
           <w:rFonts w:eastAsia="Times New Roman" w:cs="Times New Roman"/>
         </w:rPr>
       </w:pPr>
+      <w:proofErr w:type="gramStart"/>
       <w:r>
         <w:t>ATXA</w:t>
       </w:r>
       <w:r>
         <w:t>00</w:t>
       </w:r>
+      <w:r>
+        <w:t>2897 :</w:t>
+      </w:r>
+      <w:proofErr w:type="gramEnd"/>
+      <w:r>
+        <w:t xml:space="preserve"> </w:t>
+      </w:r>
+      <w:r>
+        <w:rPr>
+          <w:rFonts w:eastAsia="Times New Roman" w:cs="Times New Roman"/>
+        </w:rPr>
+        <w:t>+12° 59' 36.52", +77° 36' 33.65"</w:t>
+      </w:r>
+    </w:p>
+    <w:p/>
+    <w:p>
+      <w:pPr>
+        <w:rPr>
+          <w:b/>
+        </w:rPr>
+      </w:pPr>
       <w:bookmarkStart w:id="0" w:name="_GoBack"/>
-      <w:bookmarkEnd w:id="0"/>
-      <w:r>
-        <w:t xml:space="preserve">2897 : </w:t>
-      </w:r>
-      <w:r>
-        <w:rPr>
-          <w:rFonts w:eastAsia="Times New Roman" w:cs="Times New Roman"/>
-        </w:rPr>
-        <w:t>+12° 59' 36.52", +77° 36' 33.65"</w:t>
+      <w:r>
+        <w:rPr>
+          <w:b/>
+        </w:rPr>
+        <w:t>Use Case 1:</w:t>
+      </w:r>
+      <w:r>
+        <w:rPr>
+          <w:b/>
+        </w:rPr>
+        <w:t xml:space="preserve"> </w:t>
+      </w:r>
+      <w:proofErr w:type="gramStart"/>
+      <w:r>
+        <w:rPr>
+          <w:b/>
+        </w:rPr>
+        <w:t>( VAASANTHI</w:t>
+      </w:r>
+      <w:proofErr w:type="gramEnd"/>
+      <w:r>
+        <w:rPr>
+          <w:b/>
+        </w:rPr>
+        <w:t xml:space="preserve"> </w:t>
+      </w:r>
+      <w:r>
+        <w:rPr>
+          <w:b/>
+        </w:rPr>
+        <w:t xml:space="preserve"> / DEEPAK </w:t>
+      </w:r>
+      <w:r>
+        <w:rPr>
+          <w:b/>
+        </w:rPr>
+        <w:t>)</w:t>
       </w:r>
     </w:p>
     <w:p/>
     <w:p>
-      <w:pPr>
-        <w:rPr>
-          <w:b/>
-        </w:rPr>
-      </w:pPr>
-      <w:r>
-        <w:rPr>
-          <w:b/>
-        </w:rPr>
-        <w:t>Use Case 1:</w:t>
-      </w:r>
-      <w:r>
-        <w:rPr>
-          <w:b/>
-        </w:rPr>
-        <w:t xml:space="preserve"> ( VAASANTHI </w:t>
-      </w:r>
-      <w:r>
-        <w:rPr>
-          <w:b/>
-        </w:rPr>
-        <w:t xml:space="preserve"> / DEEPAK </w:t>
-      </w:r>
-      <w:r>
-        <w:rPr>
-          <w:b/>
-        </w:rPr>
-        <w:t>)</w:t>
-      </w:r>
-    </w:p>
-    <w:p/>
-    <w:p>
-      <w:r>
-        <w:t>User Inputs :</w:t>
-      </w:r>
+      <w:r>
+        <w:t xml:space="preserve">User </w:t>
+      </w:r>
+      <w:proofErr w:type="gramStart"/>
+      <w:r>
+        <w:t>Inputs :</w:t>
+      </w:r>
+      <w:proofErr w:type="gramEnd"/>
     </w:p>
     <w:p>
       <w:pPr>
@@ -2618,10 +3189,18 @@
         </w:numPr>
       </w:pPr>
       <w:r>
-        <w:t xml:space="preserve">Starting Point ( </w:t>
-      </w:r>
-      <w:r>
-        <w:t>latitude, longitude</w:t>
+        <w:t xml:space="preserve">Starting Point </w:t>
+      </w:r>
+      <w:proofErr w:type="gramStart"/>
+      <w:r>
+        <w:t xml:space="preserve">( </w:t>
+      </w:r>
+      <w:r>
+        <w:t>latitude</w:t>
+      </w:r>
+      <w:proofErr w:type="gramEnd"/>
+      <w:r>
+        <w:t>, longitude</w:t>
       </w:r>
       <w:r>
         <w:t xml:space="preserve"> )</w:t>
@@ -2639,7 +3218,15 @@
         </w:numPr>
       </w:pPr>
       <w:r>
-        <w:t>End Point ( latitude, longitude ) here after B,</w:t>
+        <w:t xml:space="preserve">End Point </w:t>
+      </w:r>
+      <w:proofErr w:type="gramStart"/>
+      <w:r>
+        <w:t>( latitude</w:t>
+      </w:r>
+      <w:proofErr w:type="gramEnd"/>
+      <w:r>
+        <w:t>, longitude ) here after B,</w:t>
       </w:r>
     </w:p>
     <w:p>
@@ -2650,8 +3237,13 @@
           <w:numId w:val="1"/>
         </w:numPr>
       </w:pPr>
-      <w:r>
-        <w:t xml:space="preserve">StartTime </w:t>
+      <w:proofErr w:type="spellStart"/>
+      <w:r>
+        <w:t>StartTime</w:t>
+      </w:r>
+      <w:proofErr w:type="spellEnd"/>
+      <w:r>
+        <w:t xml:space="preserve"> </w:t>
       </w:r>
     </w:p>
     <w:p>
@@ -2662,9 +3254,11 @@
           <w:numId w:val="1"/>
         </w:numPr>
       </w:pPr>
+      <w:proofErr w:type="spellStart"/>
       <w:r>
         <w:t>EndTime</w:t>
       </w:r>
+      <w:proofErr w:type="spellEnd"/>
     </w:p>
     <w:p>
       <w:pPr>
@@ -2673,8 +3267,29 @@
     </w:p>
     <w:p>
       <w:r>
-        <w:t>Show the traffic trend for chosen path between A and B for the specified time interval i.e StartTime and EndTime</w:t>
-      </w:r>
+        <w:t xml:space="preserve">Show the traffic trend for chosen path between A and B for the specified time interval </w:t>
+      </w:r>
+      <w:proofErr w:type="spellStart"/>
+      <w:r>
+        <w:t>i.e</w:t>
+      </w:r>
+      <w:proofErr w:type="spellEnd"/>
+      <w:r>
+        <w:t xml:space="preserve"> </w:t>
+      </w:r>
+      <w:proofErr w:type="spellStart"/>
+      <w:r>
+        <w:t>StartTime</w:t>
+      </w:r>
+      <w:proofErr w:type="spellEnd"/>
+      <w:r>
+        <w:t xml:space="preserve"> and </w:t>
+      </w:r>
+      <w:proofErr w:type="spellStart"/>
+      <w:r>
+        <w:t>EndTime</w:t>
+      </w:r>
+      <w:proofErr w:type="spellEnd"/>
       <w:r>
         <w:t xml:space="preserve"> as a static color-coded map</w:t>
       </w:r>
@@ -2699,14 +3314,33 @@
         <w:rPr>
           <w:b/>
         </w:rPr>
-        <w:t xml:space="preserve"> ( SUKANTA )</w:t>
+        <w:t xml:space="preserve"> </w:t>
+      </w:r>
+      <w:proofErr w:type="gramStart"/>
+      <w:r>
+        <w:rPr>
+          <w:b/>
+        </w:rPr>
+        <w:t>( SUKANTA</w:t>
+      </w:r>
+      <w:proofErr w:type="gramEnd"/>
+      <w:r>
+        <w:rPr>
+          <w:b/>
+        </w:rPr>
+        <w:t xml:space="preserve"> )</w:t>
       </w:r>
     </w:p>
     <w:p/>
     <w:p>
       <w:r>
-        <w:t>User Inputs :</w:t>
-      </w:r>
+        <w:t xml:space="preserve">User </w:t>
+      </w:r>
+      <w:proofErr w:type="gramStart"/>
+      <w:r>
+        <w:t>Inputs :</w:t>
+      </w:r>
+      <w:proofErr w:type="gramEnd"/>
     </w:p>
     <w:p>
       <w:r>
@@ -2714,14 +3348,18 @@
       </w:r>
     </w:p>
     <w:p>
+      <w:proofErr w:type="spellStart"/>
       <w:r>
         <w:t>StartTime</w:t>
       </w:r>
-    </w:p>
-    <w:p>
+      <w:proofErr w:type="spellEnd"/>
+    </w:p>
+    <w:p>
+      <w:proofErr w:type="spellStart"/>
       <w:r>
         <w:t>EndTime</w:t>
       </w:r>
+      <w:proofErr w:type="spellEnd"/>
     </w:p>
     <w:p/>
     <w:p>
@@ -2732,8 +3370,29 @@
         <w:t>n</w:t>
       </w:r>
       <w:r>
-        <w:t xml:space="preserve"> animation of moving mass for the given time interval i.e StartTime and EndTime</w:t>
-      </w:r>
+        <w:t xml:space="preserve"> animation of moving mass for the given time interval </w:t>
+      </w:r>
+      <w:proofErr w:type="spellStart"/>
+      <w:r>
+        <w:t>i.e</w:t>
+      </w:r>
+      <w:proofErr w:type="spellEnd"/>
+      <w:r>
+        <w:t xml:space="preserve"> </w:t>
+      </w:r>
+      <w:proofErr w:type="spellStart"/>
+      <w:r>
+        <w:t>StartTime</w:t>
+      </w:r>
+      <w:proofErr w:type="spellEnd"/>
+      <w:r>
+        <w:t xml:space="preserve"> and </w:t>
+      </w:r>
+      <w:proofErr w:type="spellStart"/>
+      <w:r>
+        <w:t>EndTime</w:t>
+      </w:r>
+      <w:proofErr w:type="spellEnd"/>
     </w:p>
     <w:p/>
     <w:p>
@@ -2742,18 +3401,45 @@
           <w:b/>
         </w:rPr>
       </w:pPr>
+      <w:proofErr w:type="spellStart"/>
       <w:r>
         <w:rPr>
           <w:b/>
         </w:rPr>
-        <w:t>UseCase 3 : ( DEEPAK / VAASANTHI )</w:t>
+        <w:t>UseCase</w:t>
+      </w:r>
+      <w:proofErr w:type="spellEnd"/>
+      <w:r>
+        <w:rPr>
+          <w:b/>
+        </w:rPr>
+        <w:t xml:space="preserve"> </w:t>
+      </w:r>
+      <w:proofErr w:type="gramStart"/>
+      <w:r>
+        <w:rPr>
+          <w:b/>
+        </w:rPr>
+        <w:t>3 :</w:t>
+      </w:r>
+      <w:proofErr w:type="gramEnd"/>
+      <w:r>
+        <w:rPr>
+          <w:b/>
+        </w:rPr>
+        <w:t xml:space="preserve"> ( DEEPAK / VAASANTHI )</w:t>
       </w:r>
     </w:p>
     <w:p/>
     <w:p>
       <w:r>
-        <w:t>User Inputs :</w:t>
-      </w:r>
+        <w:t xml:space="preserve">User </w:t>
+      </w:r>
+      <w:proofErr w:type="gramStart"/>
+      <w:r>
+        <w:t>Inputs :</w:t>
+      </w:r>
+      <w:proofErr w:type="gramEnd"/>
     </w:p>
     <w:p>
       <w:pPr>
@@ -2764,7 +3450,15 @@
         </w:numPr>
       </w:pPr>
       <w:r>
-        <w:t xml:space="preserve">Starting Point ( latitude, longitude ) here after A, </w:t>
+        <w:t xml:space="preserve">Starting Point </w:t>
+      </w:r>
+      <w:proofErr w:type="gramStart"/>
+      <w:r>
+        <w:t>( latitude</w:t>
+      </w:r>
+      <w:proofErr w:type="gramEnd"/>
+      <w:r>
+        <w:t xml:space="preserve">, longitude ) here after A, </w:t>
       </w:r>
     </w:p>
     <w:p>
@@ -2776,7 +3470,15 @@
         </w:numPr>
       </w:pPr>
       <w:r>
-        <w:t>End Point ( latitude, longitude ) here after B,</w:t>
+        <w:t xml:space="preserve">End Point </w:t>
+      </w:r>
+      <w:proofErr w:type="gramStart"/>
+      <w:r>
+        <w:t>( latitude</w:t>
+      </w:r>
+      <w:proofErr w:type="gramEnd"/>
+      <w:r>
+        <w:t>, longitude ) here after B,</w:t>
       </w:r>
     </w:p>
     <w:p>
@@ -2787,9 +3489,11 @@
           <w:numId w:val="1"/>
         </w:numPr>
       </w:pPr>
+      <w:proofErr w:type="spellStart"/>
       <w:r>
         <w:t>StartTime</w:t>
       </w:r>
+      <w:proofErr w:type="spellEnd"/>
     </w:p>
     <w:p/>
     <w:p>
@@ -2797,6 +3501,7 @@
         <w:t>Show the optimal route between A and B based on past history of different routes between A and B</w:t>
       </w:r>
     </w:p>
+    <w:bookmarkEnd w:id="0"/>
     <w:sectPr>
       <w:pgSz w:w="11900" w:h="16840"/>
       <w:pgMar w:top="1440" w:right="1800" w:bottom="1440" w:left="1800" w:header="708" w:footer="708" w:gutter="0"/>

</xml_diff>